<commit_message>
Se añadio la minuta del proyecto
</commit_message>
<xml_diff>
--- a/01_Administración/001_Planeación/COZCyt_PJS_Enunciado_del_proyecto_V1.0.docx
+++ b/01_Administración/001_Planeación/COZCyt_PJS_Enunciado_del_proyecto_V1.0.docx
@@ -196,13 +196,24 @@
           </w:tcPr>
           <w:p>
             <w:r>
-              <w:t>12/09</w:t>
+              <w:t>27</w:t>
+            </w:r>
+            <w:bookmarkStart w:id="0" w:name="_GoBack"/>
+            <w:bookmarkEnd w:id="0"/>
+            <w:r>
+              <w:t>/0</w:t>
+            </w:r>
+            <w:r>
+              <w:t>1</w:t>
             </w:r>
             <w:r>
               <w:t>/</w:t>
             </w:r>
             <w:r>
-              <w:t>2018</w:t>
+              <w:t>20</w:t>
+            </w:r>
+            <w:r>
+              <w:t>20</w:t>
             </w:r>
           </w:p>
         </w:tc>
@@ -222,10 +233,7 @@
           </w:tcPr>
           <w:p>
             <w:r>
-              <w:t>GB</w:t>
-            </w:r>
-            <w:r>
-              <w:t>JA</w:t>
+              <w:t>GBJA</w:t>
             </w:r>
           </w:p>
         </w:tc>
@@ -810,7 +818,10 @@
         </w:numPr>
       </w:pPr>
       <w:r>
-        <w:t>Tendrá tres tipos de usuario: Administrador de proyectos, líder técnico y desarrollador.</w:t>
+        <w:t xml:space="preserve">Tendrá tres </w:t>
+      </w:r>
+      <w:r>
+        <w:t>campos para poder ingresar a realizar la encuesta: Municipio, Plantel, y Grado.</w:t>
       </w:r>
     </w:p>
     <w:p>
@@ -822,7 +833,10 @@
         </w:numPr>
       </w:pPr>
       <w:r>
-        <w:t>El Administrador de proyectos podrá gestionar un CRUD (Altas, Bajas, Cambios, Consultas) de proyectos con los datos: Nombre de proyecto, fecha de inicio y fecha de fin.</w:t>
+        <w:t xml:space="preserve">El </w:t>
+      </w:r>
+      <w:r>
+        <w:t>usuario debe elegir alguno de los 4 ejes transversales que le llame la atención.</w:t>
       </w:r>
     </w:p>
     <w:p>
@@ -834,7 +848,10 @@
         </w:numPr>
       </w:pPr>
       <w:r>
-        <w:t>El Administrador de proyectos podrá asignar al líder técnico y la lista de desarrolladores a cada proyecto.</w:t>
+        <w:t xml:space="preserve">El </w:t>
+      </w:r>
+      <w:r>
+        <w:t>usuario debe elegir un subtema del eje transversal que sea de su interés.</w:t>
       </w:r>
     </w:p>
     <w:p>
@@ -846,7 +863,13 @@
         </w:numPr>
       </w:pPr>
       <w:r>
-        <w:t>El líder técnico podrá gestionar un CRUD (Altas, Bajas, Cambios, Consultas) las historias de usuario con los datos: ID, descripción, esfuerzo y prioridad.</w:t>
+        <w:t xml:space="preserve">El </w:t>
+      </w:r>
+      <w:r>
+        <w:t>usuario debe responder un cuestionario de acuerdo al subtema elegido de su respectivo eje transversal.</w:t>
+      </w:r>
+      <w:r>
+        <w:t xml:space="preserve"> </w:t>
       </w:r>
     </w:p>
     <w:p>
@@ -858,30 +881,6 @@
         </w:numPr>
       </w:pPr>
       <w:r>
-        <w:t>El desarrollador podrá agregar productos de trabajo a cada historia de usuario.</w:t>
-      </w:r>
-    </w:p>
-    <w:p>
-      <w:pPr>
-        <w:pStyle w:val="Prrafodelista"/>
-        <w:numPr>
-          <w:ilvl w:val="0"/>
-          <w:numId w:val="11"/>
-        </w:numPr>
-      </w:pPr>
-      <w:r>
-        <w:t xml:space="preserve">Los productos de trabajo deben tener los datos: nombre, tipo, versión y URL. </w:t>
-      </w:r>
-    </w:p>
-    <w:p>
-      <w:pPr>
-        <w:pStyle w:val="Prrafodelista"/>
-        <w:numPr>
-          <w:ilvl w:val="0"/>
-          <w:numId w:val="11"/>
-        </w:numPr>
-      </w:pPr>
-      <w:r>
         <w:t>Los tipos de productos pueden ser:</w:t>
       </w:r>
     </w:p>
@@ -911,66 +910,6 @@
     </w:p>
     <w:p>
       <w:pPr>
-        <w:pStyle w:val="Prrafodelista"/>
-        <w:numPr>
-          <w:ilvl w:val="1"/>
-          <w:numId w:val="11"/>
-        </w:numPr>
-      </w:pPr>
-      <w:r>
-        <w:t>Pruebas unitarias</w:t>
-      </w:r>
-    </w:p>
-    <w:p>
-      <w:pPr>
-        <w:pStyle w:val="Prrafodelista"/>
-        <w:numPr>
-          <w:ilvl w:val="1"/>
-          <w:numId w:val="11"/>
-        </w:numPr>
-      </w:pPr>
-      <w:r>
-        <w:t>Pruebas de integración</w:t>
-      </w:r>
-    </w:p>
-    <w:p>
-      <w:pPr>
-        <w:pStyle w:val="Prrafodelista"/>
-        <w:numPr>
-          <w:ilvl w:val="1"/>
-          <w:numId w:val="11"/>
-        </w:numPr>
-      </w:pPr>
-      <w:r>
-        <w:t>Pruebas de sistema</w:t>
-      </w:r>
-    </w:p>
-    <w:p>
-      <w:pPr>
-        <w:pStyle w:val="Prrafodelista"/>
-        <w:numPr>
-          <w:ilvl w:val="0"/>
-          <w:numId w:val="11"/>
-        </w:numPr>
-      </w:pPr>
-      <w:r>
-        <w:t>El líder técnico y el administrador de proyectos podrán visualizar la lista de historias de usuario según el formato “ProductBacklog_CDC-ITSZN.docx”</w:t>
-      </w:r>
-    </w:p>
-    <w:p>
-      <w:pPr>
-        <w:pStyle w:val="Prrafodelista"/>
-        <w:numPr>
-          <w:ilvl w:val="0"/>
-          <w:numId w:val="11"/>
-        </w:numPr>
-      </w:pPr>
-      <w:r>
-        <w:t>El líder técnico y el administrador de proyectos podrán visualizar la matriz de trazabilidad según el formato “Matriz de trazabilidad de CDC-ITSZN.docx”</w:t>
-      </w:r>
-    </w:p>
-    <w:p>
-      <w:pPr>
         <w:pStyle w:val="Ttulo2"/>
         <w:numPr>
           <w:ilvl w:val="1"/>
@@ -1074,7 +1013,6 @@
         </w:numPr>
       </w:pPr>
       <w:r>
-        <w:lastRenderedPageBreak/>
         <w:t>Supuestos y premisas</w:t>
       </w:r>
     </w:p>
@@ -1137,6 +1075,7 @@
         <w:pStyle w:val="Ttulo1"/>
       </w:pPr>
       <w:r>
+        <w:lastRenderedPageBreak/>
         <w:t>2.0 Cliente</w:t>
       </w:r>
     </w:p>
@@ -1226,8 +1165,6 @@
             <w:r>
               <w:t>Número Telefónico</w:t>
             </w:r>
-            <w:bookmarkStart w:id="0" w:name="_GoBack"/>
-            <w:bookmarkEnd w:id="0"/>
             <w:r>
               <w:t xml:space="preserve">: </w:t>
             </w:r>
@@ -3262,6 +3199,7 @@
     <w:lsdException w:name="HTML Sample" w:semiHidden="1" w:unhideWhenUsed="1"/>
     <w:lsdException w:name="HTML Typewriter" w:semiHidden="1" w:unhideWhenUsed="1"/>
     <w:lsdException w:name="HTML Variable" w:semiHidden="1" w:unhideWhenUsed="1"/>
+    <w:lsdException w:name="Normal Table" w:semiHidden="1" w:unhideWhenUsed="1"/>
     <w:lsdException w:name="annotation subject" w:semiHidden="1" w:unhideWhenUsed="1"/>
     <w:lsdException w:name="No List" w:semiHidden="1" w:unhideWhenUsed="1"/>
     <w:lsdException w:name="Outline List 1" w:semiHidden="1" w:unhideWhenUsed="1"/>
@@ -3304,8 +3242,11 @@
     <w:lsdException w:name="Table Contemporary" w:semiHidden="1" w:unhideWhenUsed="1"/>
     <w:lsdException w:name="Table Elegant" w:semiHidden="1" w:unhideWhenUsed="1"/>
     <w:lsdException w:name="Table Professional" w:semiHidden="1" w:unhideWhenUsed="1"/>
+    <w:lsdException w:name="Table Subtle 1" w:semiHidden="1" w:unhideWhenUsed="1"/>
     <w:lsdException w:name="Table Subtle 2" w:semiHidden="1" w:unhideWhenUsed="1"/>
     <w:lsdException w:name="Table Web 1" w:semiHidden="1" w:unhideWhenUsed="1"/>
+    <w:lsdException w:name="Table Web 2" w:semiHidden="1" w:unhideWhenUsed="1"/>
+    <w:lsdException w:name="Table Web 3" w:semiHidden="1" w:unhideWhenUsed="1"/>
     <w:lsdException w:name="Balloon Text" w:semiHidden="1" w:unhideWhenUsed="1"/>
     <w:lsdException w:name="Table Grid" w:uiPriority="39"/>
     <w:lsdException w:name="Table Theme" w:semiHidden="1" w:unhideWhenUsed="1"/>
@@ -4401,7 +4342,7 @@
 </file>
 
 <file path=customXml/itemProps1.xml><?xml version="1.0" encoding="utf-8"?>
-<ds:datastoreItem xmlns:ds="http://schemas.openxmlformats.org/officeDocument/2006/customXml" ds:itemID="{96AF8172-A00A-4F86-9F8E-B179CC8C1452}">
+<ds:datastoreItem xmlns:ds="http://schemas.openxmlformats.org/officeDocument/2006/customXml" ds:itemID="{0761BCE7-04AE-4177-B42D-E3E04F102564}">
   <ds:schemaRefs>
     <ds:schemaRef ds:uri="http://schemas.openxmlformats.org/officeDocument/2006/bibliography"/>
   </ds:schemaRefs>

</xml_diff>

<commit_message>
se actualizaron cambios por el cliente
</commit_message>
<xml_diff>
--- a/01_Administración/001_Planeación/COZCyt_PJS_Enunciado_del_proyecto_V1.0.docx
+++ b/01_Administración/001_Planeación/COZCyt_PJS_Enunciado_del_proyecto_V1.0.docx
@@ -198,8 +198,6 @@
             <w:r>
               <w:t>27</w:t>
             </w:r>
-            <w:bookmarkStart w:id="0" w:name="_GoBack"/>
-            <w:bookmarkEnd w:id="0"/>
             <w:r>
               <w:t>/0</w:t>
             </w:r>
@@ -821,8 +819,25 @@
         <w:t xml:space="preserve">Tendrá tres </w:t>
       </w:r>
       <w:r>
-        <w:t>campos para poder ingresar a realizar la encuesta: Municipio, Plantel, y Grado.</w:t>
-      </w:r>
+        <w:t xml:space="preserve">campos para poder ingresar a realizar la encuesta: </w:t>
+      </w:r>
+      <w:r>
+        <w:t>Sub</w:t>
+      </w:r>
+      <w:r>
+        <w:t>sistema y</w:t>
+      </w:r>
+      <w:r>
+        <w:t xml:space="preserve"> Plantel</w:t>
+      </w:r>
+      <w:r>
+        <w:t xml:space="preserve"> y el sistema por medio de geolocalización detectara el lugar donde se está realizando la encuesta</w:t>
+      </w:r>
+      <w:r>
+        <w:t>.</w:t>
+      </w:r>
+      <w:bookmarkStart w:id="0" w:name="_GoBack"/>
+      <w:bookmarkEnd w:id="0"/>
     </w:p>
     <w:p>
       <w:pPr>
@@ -863,13 +878,7 @@
         </w:numPr>
       </w:pPr>
       <w:r>
-        <w:t xml:space="preserve">El </w:t>
-      </w:r>
-      <w:r>
-        <w:t>usuario debe responder un cuestionario de acuerdo al subtema elegido de su respectivo eje transversal.</w:t>
-      </w:r>
-      <w:r>
-        <w:t xml:space="preserve"> </w:t>
+        <w:t>El usuario encontrara información de acuerdo al subtema del eje transversal elegido.</w:t>
       </w:r>
     </w:p>
     <w:p>
@@ -881,6 +890,24 @@
         </w:numPr>
       </w:pPr>
       <w:r>
+        <w:t xml:space="preserve">El </w:t>
+      </w:r>
+      <w:r>
+        <w:t>usuario debe responder un cuestionario de acuerdo al subtema elegido de su respectivo eje transversal.</w:t>
+      </w:r>
+      <w:r>
+        <w:t xml:space="preserve"> </w:t>
+      </w:r>
+    </w:p>
+    <w:p>
+      <w:pPr>
+        <w:pStyle w:val="Prrafodelista"/>
+        <w:numPr>
+          <w:ilvl w:val="0"/>
+          <w:numId w:val="11"/>
+        </w:numPr>
+      </w:pPr>
+      <w:r>
         <w:t>Los tipos de productos pueden ser:</w:t>
       </w:r>
     </w:p>
@@ -947,6 +974,18 @@
       </w:pPr>
       <w:r>
         <w:t>Resultados de las encuestas.</w:t>
+      </w:r>
+    </w:p>
+    <w:p>
+      <w:pPr>
+        <w:pStyle w:val="Prrafodelista"/>
+        <w:numPr>
+          <w:ilvl w:val="0"/>
+          <w:numId w:val="9"/>
+        </w:numPr>
+      </w:pPr>
+      <w:r>
+        <w:t>Información proporcionada al usuario.</w:t>
       </w:r>
     </w:p>
     <w:p>
@@ -4342,7 +4381,7 @@
 </file>
 
 <file path=customXml/itemProps1.xml><?xml version="1.0" encoding="utf-8"?>
-<ds:datastoreItem xmlns:ds="http://schemas.openxmlformats.org/officeDocument/2006/customXml" ds:itemID="{0761BCE7-04AE-4177-B42D-E3E04F102564}">
+<ds:datastoreItem xmlns:ds="http://schemas.openxmlformats.org/officeDocument/2006/customXml" ds:itemID="{8A110EC4-685A-4D6B-B0C6-800D4941D953}">
   <ds:schemaRefs>
     <ds:schemaRef ds:uri="http://schemas.openxmlformats.org/officeDocument/2006/bibliography"/>
   </ds:schemaRefs>

</xml_diff>